<commit_message>
Agregado de títulos faltantes.
Se agrega futuras lineas de investigación y referencias.
</commit_message>
<xml_diff>
--- a/TP Fallas I.docx
+++ b/TP Fallas I.docx
@@ -44542,6 +44542,7 @@
       <w:pPr>
         <w:pStyle w:val="Ttulo1"/>
         <w:rPr>
+          <w:rFonts w:eastAsiaTheme="minorHAnsi"/>
           <w:lang w:eastAsia="en-US"/>
         </w:rPr>
       </w:pPr>
@@ -44662,21 +44663,420 @@
         <w:pStyle w:val="Sinespaciado"/>
         <w:jc w:val="both"/>
       </w:pPr>
+    </w:p>
+    <w:p>
+      <w:pPr>
+        <w:pStyle w:val="Sinespaciado"/>
+        <w:jc w:val="both"/>
+      </w:pPr>
+    </w:p>
+    <w:p>
+      <w:pPr>
+        <w:pStyle w:val="Sinespaciado"/>
+        <w:jc w:val="both"/>
+      </w:pPr>
+    </w:p>
+    <w:p>
+      <w:pPr>
+        <w:pStyle w:val="Sinespaciado"/>
+        <w:jc w:val="both"/>
+      </w:pPr>
+    </w:p>
+    <w:p>
+      <w:pPr>
+        <w:pStyle w:val="Sinespaciado"/>
+        <w:jc w:val="both"/>
+      </w:pPr>
+    </w:p>
+    <w:p>
+      <w:pPr>
+        <w:pStyle w:val="Sinespaciado"/>
+        <w:jc w:val="both"/>
+      </w:pPr>
+    </w:p>
+    <w:p>
+      <w:pPr>
+        <w:pStyle w:val="Sinespaciado"/>
+        <w:jc w:val="both"/>
+      </w:pPr>
+    </w:p>
+    <w:p>
+      <w:pPr>
+        <w:pStyle w:val="Sinespaciado"/>
+        <w:jc w:val="both"/>
+      </w:pPr>
+    </w:p>
+    <w:p>
+      <w:pPr>
+        <w:pStyle w:val="Sinespaciado"/>
+        <w:jc w:val="both"/>
+      </w:pPr>
+    </w:p>
+    <w:p>
+      <w:pPr>
+        <w:pStyle w:val="Sinespaciado"/>
+        <w:jc w:val="both"/>
+      </w:pPr>
+    </w:p>
+    <w:p>
+      <w:pPr>
+        <w:pStyle w:val="Sinespaciado"/>
+        <w:jc w:val="both"/>
+      </w:pPr>
+    </w:p>
+    <w:p>
+      <w:pPr>
+        <w:pStyle w:val="Sinespaciado"/>
+        <w:jc w:val="both"/>
+      </w:pPr>
+    </w:p>
+    <w:p>
+      <w:pPr>
+        <w:pStyle w:val="Sinespaciado"/>
+        <w:jc w:val="both"/>
+      </w:pPr>
+    </w:p>
+    <w:p>
+      <w:pPr>
+        <w:pStyle w:val="Sinespaciado"/>
+        <w:jc w:val="both"/>
+      </w:pPr>
+    </w:p>
+    <w:p>
+      <w:pPr>
+        <w:pStyle w:val="Sinespaciado"/>
+        <w:jc w:val="both"/>
+      </w:pPr>
+    </w:p>
+    <w:p>
+      <w:pPr>
+        <w:pStyle w:val="Sinespaciado"/>
+        <w:jc w:val="both"/>
+      </w:pPr>
+    </w:p>
+    <w:p>
+      <w:pPr>
+        <w:pStyle w:val="Sinespaciado"/>
+        <w:jc w:val="both"/>
+      </w:pPr>
+    </w:p>
+    <w:p>
+      <w:pPr>
+        <w:pStyle w:val="Sinespaciado"/>
+        <w:jc w:val="both"/>
+      </w:pPr>
+    </w:p>
+    <w:p>
+      <w:pPr>
+        <w:pStyle w:val="Sinespaciado"/>
+        <w:jc w:val="both"/>
+      </w:pPr>
+    </w:p>
+    <w:p>
+      <w:pPr>
+        <w:pStyle w:val="Sinespaciado"/>
+        <w:jc w:val="both"/>
+      </w:pPr>
+    </w:p>
+    <w:p>
+      <w:pPr>
+        <w:pStyle w:val="Ttulo1"/>
+        <w:rPr>
+          <w:rFonts w:eastAsiaTheme="minorHAnsi"/>
+          <w:lang w:eastAsia="en-US"/>
+        </w:rPr>
+      </w:pPr>
       <w:r>
-        <w:t>Somos concientes que nuestro sistema es limitado, que sirve para los fines acadé</w:t>
+        <w:rPr>
+          <w:rFonts w:eastAsiaTheme="minorHAnsi"/>
+          <w:lang w:eastAsia="en-US"/>
+        </w:rPr>
+        <w:lastRenderedPageBreak/>
+        <w:t>Futuras líneas de investigación</w:t>
+      </w:r>
+    </w:p>
+    <w:p>
+      <w:pPr>
+        <w:pStyle w:val="Sinespaciado"/>
+        <w:jc w:val="both"/>
+      </w:pPr>
+      <w:r>
+        <w:t>Somos concientes que nuestro sistema es limitado, que sirve para los fines académicos, aprender la metodología para la construcción de un sistema experto, pero que debería contener muchos mas datos de entrada par</w:t>
       </w:r>
       <w:r>
-        <w:t>micos, aprender la metodología para la construcción de un sistema experto, pero que debería contener muchos mas datos de entrada para dar resultados mas fidedignos</w:t>
+        <w:t xml:space="preserve">a dar resultados mas fidedignos si se quisiera usar en el ámbito profesional. </w:t>
+      </w:r>
+    </w:p>
+    <w:p>
+      <w:pPr>
+        <w:pStyle w:val="Sinespaciado"/>
+        <w:jc w:val="both"/>
+      </w:pPr>
+      <w:r>
+        <w:t>Asimismo, siguiendo con la idea de profesionalizarlo, creemos que una futura línea de investigación muy interesante puede ser  ampliar el espectro de lesiones para abarcar otras zonas del cuerpo.</w:t>
       </w:r>
       <w:bookmarkStart w:id="20" w:name="_GoBack"/>
       <w:bookmarkEnd w:id="20"/>
+    </w:p>
+    <w:p>
+      <w:pPr>
+        <w:pStyle w:val="Ttulo1"/>
+        <w:rPr>
+          <w:rFonts w:eastAsiaTheme="minorHAnsi"/>
+          <w:lang w:eastAsia="en-US"/>
+        </w:rPr>
+      </w:pPr>
       <w:r>
-        <w:t>.</w:t>
+        <w:rPr>
+          <w:rFonts w:eastAsiaTheme="minorHAnsi"/>
+          <w:lang w:eastAsia="en-US"/>
+        </w:rPr>
+        <w:t>Referencias</w:t>
       </w:r>
     </w:p>
+    <w:p>
+      <w:pPr>
+        <w:pStyle w:val="Sinespaciado"/>
+        <w:numPr>
+          <w:ilvl w:val="0"/>
+          <w:numId w:val="4"/>
+        </w:numPr>
+        <w:ind w:left="426"/>
+        <w:jc w:val="both"/>
+        <w:rPr>
+          <w:sz w:val="18"/>
+          <w:szCs w:val="18"/>
+        </w:rPr>
+      </w:pPr>
+      <w:r>
+        <w:rPr>
+          <w:sz w:val="18"/>
+          <w:szCs w:val="18"/>
+        </w:rPr>
+        <w:t>Articulación de la rodilla (Wikipedia). &lt;</w:t>
+      </w:r>
+      <w:r>
+        <w:rPr>
+          <w:sz w:val="18"/>
+          <w:szCs w:val="18"/>
+        </w:rPr>
+        <w:fldChar w:fldCharType="begin"/>
+      </w:r>
+      <w:r>
+        <w:rPr>
+          <w:sz w:val="18"/>
+          <w:szCs w:val="18"/>
+        </w:rPr>
+        <w:instrText xml:space="preserve"> HYPERLINK "</w:instrText>
+      </w:r>
+      <w:r>
+        <w:rPr>
+          <w:sz w:val="18"/>
+          <w:szCs w:val="18"/>
+        </w:rPr>
+        <w:instrText>https://es.wikipedia.org/wiki/Articulaci%C3%B3n_de_la_rodilla</w:instrText>
+      </w:r>
+      <w:r>
+        <w:rPr>
+          <w:sz w:val="18"/>
+          <w:szCs w:val="18"/>
+        </w:rPr>
+        <w:instrText xml:space="preserve">" </w:instrText>
+      </w:r>
+      <w:r>
+        <w:rPr>
+          <w:sz w:val="18"/>
+          <w:szCs w:val="18"/>
+        </w:rPr>
+      </w:r>
+      <w:r>
+        <w:rPr>
+          <w:sz w:val="18"/>
+          <w:szCs w:val="18"/>
+        </w:rPr>
+        <w:fldChar w:fldCharType="separate"/>
+      </w:r>
+      <w:r>
+        <w:rPr>
+          <w:rStyle w:val="Hipervnculo"/>
+          <w:sz w:val="18"/>
+          <w:szCs w:val="18"/>
+        </w:rPr>
+        <w:t>https://es.wikipedia.org/wiki/Articulaci%C3%B3n_de_la_rodilla</w:t>
+      </w:r>
+      <w:r>
+        <w:rPr>
+          <w:sz w:val="18"/>
+          <w:szCs w:val="18"/>
+        </w:rPr>
+        <w:fldChar w:fldCharType="end"/>
+      </w:r>
+      <w:r>
+        <w:rPr>
+          <w:sz w:val="18"/>
+          <w:szCs w:val="18"/>
+        </w:rPr>
+        <w:t xml:space="preserve">&gt; </w:t>
+      </w:r>
+      <w:r>
+        <w:rPr>
+          <w:sz w:val="18"/>
+          <w:szCs w:val="18"/>
+        </w:rPr>
+        <w:t>[Consulta: 28 de junio de 2015]</w:t>
+      </w:r>
+    </w:p>
+    <w:p>
+      <w:pPr>
+        <w:pStyle w:val="Sinespaciado"/>
+        <w:numPr>
+          <w:ilvl w:val="0"/>
+          <w:numId w:val="4"/>
+        </w:numPr>
+        <w:ind w:left="426"/>
+        <w:jc w:val="both"/>
+        <w:rPr>
+          <w:sz w:val="18"/>
+          <w:szCs w:val="18"/>
+        </w:rPr>
+      </w:pPr>
+      <w:r>
+        <w:rPr>
+          <w:sz w:val="18"/>
+          <w:szCs w:val="18"/>
+        </w:rPr>
+        <w:t>AAOT (Asociación argentina de ortopedia y traumatología).&lt;</w:t>
+      </w:r>
+      <w:hyperlink r:id="rId13" w:history="1">
+        <w:r>
+          <w:rPr>
+            <w:rStyle w:val="Hipervnculo"/>
+            <w:sz w:val="18"/>
+            <w:szCs w:val="18"/>
+          </w:rPr>
+          <w:t>http://www.aaot.org.ar/</w:t>
+        </w:r>
+      </w:hyperlink>
+      <w:r>
+        <w:rPr>
+          <w:sz w:val="18"/>
+          <w:szCs w:val="18"/>
+        </w:rPr>
+        <w:t xml:space="preserve">&gt; </w:t>
+      </w:r>
+      <w:r>
+        <w:rPr>
+          <w:sz w:val="18"/>
+          <w:szCs w:val="18"/>
+        </w:rPr>
+        <w:t>[Consulta: 28 de junio de 2015]</w:t>
+      </w:r>
+    </w:p>
+    <w:p>
+      <w:pPr>
+        <w:pStyle w:val="Sinespaciado"/>
+        <w:numPr>
+          <w:ilvl w:val="0"/>
+          <w:numId w:val="4"/>
+        </w:numPr>
+        <w:ind w:left="426"/>
+        <w:jc w:val="both"/>
+        <w:rPr>
+          <w:sz w:val="18"/>
+          <w:szCs w:val="18"/>
+        </w:rPr>
+      </w:pPr>
+      <w:r>
+        <w:rPr>
+          <w:sz w:val="18"/>
+          <w:szCs w:val="18"/>
+        </w:rPr>
+        <w:t xml:space="preserve">LILACS (Litertura Latinoamericana y del Caribe en Ciencias de la Salud). &lt;&gt; </w:t>
+      </w:r>
+      <w:r>
+        <w:rPr>
+          <w:sz w:val="18"/>
+          <w:szCs w:val="18"/>
+        </w:rPr>
+        <w:t>[Consulta: 28 de junio de 2015]</w:t>
+      </w:r>
+    </w:p>
+    <w:p>
+      <w:pPr>
+        <w:pStyle w:val="Sinespaciado"/>
+        <w:numPr>
+          <w:ilvl w:val="0"/>
+          <w:numId w:val="4"/>
+        </w:numPr>
+        <w:ind w:left="426"/>
+        <w:jc w:val="both"/>
+        <w:rPr>
+          <w:sz w:val="18"/>
+          <w:szCs w:val="18"/>
+        </w:rPr>
+      </w:pPr>
+      <w:r>
+        <w:rPr>
+          <w:sz w:val="18"/>
+          <w:szCs w:val="18"/>
+        </w:rPr>
+        <w:t>BVS (Biblioteca virtual en salud) . &lt;http://www.bvs.org.ar&gt; [Consulta: 28 de junio de 2015]</w:t>
+      </w:r>
+    </w:p>
+    <w:p>
+      <w:pPr>
+        <w:pStyle w:val="Sinespaciado"/>
+        <w:numPr>
+          <w:ilvl w:val="0"/>
+          <w:numId w:val="4"/>
+        </w:numPr>
+        <w:ind w:left="426"/>
+        <w:jc w:val="both"/>
+        <w:rPr>
+          <w:sz w:val="18"/>
+          <w:szCs w:val="18"/>
+        </w:rPr>
+      </w:pPr>
+      <w:r>
+        <w:rPr>
+          <w:sz w:val="18"/>
+          <w:szCs w:val="18"/>
+        </w:rPr>
+        <w:t>LILACS (Literatura Latinoamericana y del Caribe en Ciencias de la Salud). &lt;</w:t>
+      </w:r>
+      <w:hyperlink r:id="rId14" w:history="1">
+        <w:r>
+          <w:rPr>
+            <w:rStyle w:val="Hipervnculo"/>
+            <w:sz w:val="18"/>
+            <w:szCs w:val="18"/>
+          </w:rPr>
+          <w:t>http://bases.bireme.br/cgi-bin/wxislind.exe/iah/online/?IsisScript=iah/iah.xis&amp;base=LILACS&amp;lang=e</w:t>
+        </w:r>
+      </w:hyperlink>
+      <w:r>
+        <w:rPr>
+          <w:sz w:val="18"/>
+          <w:szCs w:val="18"/>
+        </w:rPr>
+        <w:t xml:space="preserve">&gt; </w:t>
+      </w:r>
+      <w:r>
+        <w:rPr>
+          <w:sz w:val="18"/>
+          <w:szCs w:val="18"/>
+        </w:rPr>
+        <w:t>[Consulta: 28 de junio de 2015]</w:t>
+      </w:r>
+    </w:p>
+    <w:p>
+      <w:pPr>
+        <w:pStyle w:val="Sinespaciado"/>
+      </w:pPr>
+    </w:p>
     <w:sectPr>
-      <w:headerReference w:type="default" r:id="rId13"/>
-      <w:footerReference w:type="default" r:id="rId14"/>
+      <w:headerReference w:type="default" r:id="rId15"/>
+      <w:footerReference w:type="default" r:id="rId16"/>
       <w:pgSz w:w="11900" w:h="16840"/>
       <w:pgMar w:top="701" w:right="1660" w:bottom="672" w:left="1580" w:header="720" w:footer="720" w:gutter="0"/>
       <w:cols w:space="720" w:equalWidth="0">
@@ -44745,7 +45145,7 @@
           <w:rPr>
             <w:noProof/>
           </w:rPr>
-          <w:t>23</w:t>
+          <w:t>24</w:t>
         </w:r>
         <w:r>
           <w:rPr>
@@ -44923,6 +45323,119 @@
     </w:lvl>
   </w:abstractNum>
   <w:abstractNum w:abstractNumId="1">
+    <w:nsid w:val="602523C5"/>
+    <w:multiLevelType w:val="hybridMultilevel"/>
+    <w:tmpl w:val="E79E1BF2"/>
+    <w:lvl w:ilvl="0" w:tplc="0C0A0001">
+      <w:start w:val="1"/>
+      <w:numFmt w:val="bullet"/>
+      <w:lvlText w:val=""/>
+      <w:lvlJc w:val="left"/>
+      <w:pPr>
+        <w:ind w:left="720" w:hanging="360"/>
+      </w:pPr>
+      <w:rPr>
+        <w:rFonts w:ascii="Symbol" w:hAnsi="Symbol" w:hint="default"/>
+      </w:rPr>
+    </w:lvl>
+    <w:lvl w:ilvl="1" w:tplc="0C0A0003" w:tentative="1">
+      <w:start w:val="1"/>
+      <w:numFmt w:val="bullet"/>
+      <w:lvlText w:val="o"/>
+      <w:lvlJc w:val="left"/>
+      <w:pPr>
+        <w:ind w:left="1440" w:hanging="360"/>
+      </w:pPr>
+      <w:rPr>
+        <w:rFonts w:ascii="Courier New" w:hAnsi="Courier New" w:hint="default"/>
+      </w:rPr>
+    </w:lvl>
+    <w:lvl w:ilvl="2" w:tplc="0C0A0005" w:tentative="1">
+      <w:start w:val="1"/>
+      <w:numFmt w:val="bullet"/>
+      <w:lvlText w:val=""/>
+      <w:lvlJc w:val="left"/>
+      <w:pPr>
+        <w:ind w:left="2160" w:hanging="360"/>
+      </w:pPr>
+      <w:rPr>
+        <w:rFonts w:ascii="Wingdings" w:hAnsi="Wingdings" w:hint="default"/>
+      </w:rPr>
+    </w:lvl>
+    <w:lvl w:ilvl="3" w:tplc="0C0A0001" w:tentative="1">
+      <w:start w:val="1"/>
+      <w:numFmt w:val="bullet"/>
+      <w:lvlText w:val=""/>
+      <w:lvlJc w:val="left"/>
+      <w:pPr>
+        <w:ind w:left="2880" w:hanging="360"/>
+      </w:pPr>
+      <w:rPr>
+        <w:rFonts w:ascii="Symbol" w:hAnsi="Symbol" w:hint="default"/>
+      </w:rPr>
+    </w:lvl>
+    <w:lvl w:ilvl="4" w:tplc="0C0A0003" w:tentative="1">
+      <w:start w:val="1"/>
+      <w:numFmt w:val="bullet"/>
+      <w:lvlText w:val="o"/>
+      <w:lvlJc w:val="left"/>
+      <w:pPr>
+        <w:ind w:left="3600" w:hanging="360"/>
+      </w:pPr>
+      <w:rPr>
+        <w:rFonts w:ascii="Courier New" w:hAnsi="Courier New" w:hint="default"/>
+      </w:rPr>
+    </w:lvl>
+    <w:lvl w:ilvl="5" w:tplc="0C0A0005" w:tentative="1">
+      <w:start w:val="1"/>
+      <w:numFmt w:val="bullet"/>
+      <w:lvlText w:val=""/>
+      <w:lvlJc w:val="left"/>
+      <w:pPr>
+        <w:ind w:left="4320" w:hanging="360"/>
+      </w:pPr>
+      <w:rPr>
+        <w:rFonts w:ascii="Wingdings" w:hAnsi="Wingdings" w:hint="default"/>
+      </w:rPr>
+    </w:lvl>
+    <w:lvl w:ilvl="6" w:tplc="0C0A0001" w:tentative="1">
+      <w:start w:val="1"/>
+      <w:numFmt w:val="bullet"/>
+      <w:lvlText w:val=""/>
+      <w:lvlJc w:val="left"/>
+      <w:pPr>
+        <w:ind w:left="5040" w:hanging="360"/>
+      </w:pPr>
+      <w:rPr>
+        <w:rFonts w:ascii="Symbol" w:hAnsi="Symbol" w:hint="default"/>
+      </w:rPr>
+    </w:lvl>
+    <w:lvl w:ilvl="7" w:tplc="0C0A0003" w:tentative="1">
+      <w:start w:val="1"/>
+      <w:numFmt w:val="bullet"/>
+      <w:lvlText w:val="o"/>
+      <w:lvlJc w:val="left"/>
+      <w:pPr>
+        <w:ind w:left="5760" w:hanging="360"/>
+      </w:pPr>
+      <w:rPr>
+        <w:rFonts w:ascii="Courier New" w:hAnsi="Courier New" w:hint="default"/>
+      </w:rPr>
+    </w:lvl>
+    <w:lvl w:ilvl="8" w:tplc="0C0A0005" w:tentative="1">
+      <w:start w:val="1"/>
+      <w:numFmt w:val="bullet"/>
+      <w:lvlText w:val=""/>
+      <w:lvlJc w:val="left"/>
+      <w:pPr>
+        <w:ind w:left="6480" w:hanging="360"/>
+      </w:pPr>
+      <w:rPr>
+        <w:rFonts w:ascii="Wingdings" w:hAnsi="Wingdings" w:hint="default"/>
+      </w:rPr>
+    </w:lvl>
+  </w:abstractNum>
+  <w:abstractNum w:abstractNumId="2">
     <w:nsid w:val="776359A8"/>
     <w:multiLevelType w:val="hybridMultilevel"/>
     <w:tmpl w:val="15662F58"/>
@@ -45035,7 +45548,7 @@
       </w:rPr>
     </w:lvl>
   </w:abstractNum>
-  <w:abstractNum w:abstractNumId="2">
+  <w:abstractNum w:abstractNumId="3">
     <w:nsid w:val="79020C44"/>
     <w:multiLevelType w:val="hybridMultilevel"/>
     <w:tmpl w:val="639CBED0"/>
@@ -45152,9 +45665,12 @@
     <w:abstractNumId w:val="0"/>
   </w:num>
   <w:num w:numId="2">
+    <w:abstractNumId w:val="3"/>
+  </w:num>
+  <w:num w:numId="3">
     <w:abstractNumId w:val="2"/>
   </w:num>
-  <w:num w:numId="3">
+  <w:num w:numId="4">
     <w:abstractNumId w:val="1"/>
   </w:num>
 </w:numbering>
@@ -45610,6 +46126,18 @@
       <w:spacing w:after="100"/>
       <w:ind w:left="220"/>
     </w:pPr>
+  </w:style>
+  <w:style w:type="character" w:styleId="Hipervnculovisitado">
+    <w:name w:val="FollowedHyperlink"/>
+    <w:basedOn w:val="Fuentedeprrafopredeter"/>
+    <w:uiPriority w:val="99"/>
+    <w:semiHidden/>
+    <w:unhideWhenUsed/>
+    <w:rsid w:val="003F5127"/>
+    <w:rPr>
+      <w:color w:val="800080" w:themeColor="followedHyperlink"/>
+      <w:u w:val="single"/>
+    </w:rPr>
   </w:style>
 </w:styles>
 </file>
@@ -46088,7 +46616,7 @@
 </file>
 
 <file path=customXml/itemProps1.xml><?xml version="1.0" encoding="utf-8"?>
-<ds:datastoreItem xmlns:ds="http://schemas.openxmlformats.org/officeDocument/2006/customXml" ds:itemID="{8906A8F8-7428-294B-B64D-DF2564EC73D6}">
+<ds:datastoreItem xmlns:ds="http://schemas.openxmlformats.org/officeDocument/2006/customXml" ds:itemID="{F5203C6A-344C-2B47-B768-21D483F4622B}">
   <ds:schemaRefs>
     <ds:schemaRef ds:uri="http://schemas.openxmlformats.org/officeDocument/2006/bibliography"/>
   </ds:schemaRefs>

</xml_diff>